<commit_message>
Updated the post mortem
</commit_message>
<xml_diff>
--- a/PostMortem/Lenneth/Student_Project_Postmortem Lenneth Dayaon.docx
+++ b/PostMortem/Lenneth/Student_Project_Postmortem Lenneth Dayaon.docx
@@ -380,40 +380,62 @@
             <w:r>
               <w:t xml:space="preserve">our tasks on </w:t>
             </w:r>
-            <w:proofErr w:type="spellStart"/>
-            <w:r>
-              <w:t>jira</w:t>
-            </w:r>
-            <w:proofErr w:type="spellEnd"/>
+            <w:r>
+              <w:t>J</w:t>
+            </w:r>
+            <w:r>
+              <w:t xml:space="preserve">ira </w:t>
+            </w:r>
+            <w:r>
+              <w:t>before it came to T</w:t>
+            </w:r>
+            <w:r>
+              <w:t>u</w:t>
+            </w:r>
+            <w:r>
+              <w:t>esday by doing more jam work together. However, we had to adapt to everyone’s weekly plans and schedule and that’s what stopped us for jam work. If we did more jam work, we would have our weekly tasks on our sprint completed quicker. I think what needed every week was access to the latest build, so we could do individual play testing talk about it in future meetings. I think at the start, for us designers, when thinking about the theme should’ve had a up to date prototype</w:t>
+            </w:r>
+            <w:bookmarkStart w:id="0" w:name="_GoBack"/>
+            <w:bookmarkEnd w:id="0"/>
+            <w:r>
+              <w:t xml:space="preserve"> with place holders so that we could have made more iterations of our themes. </w:t>
+            </w:r>
+            <w:r>
+              <w:t xml:space="preserve">We took too long on our theme iterations when we could just use place holders to play test and experiment more with game mechanics. </w:t>
+            </w:r>
+            <w:r>
+              <w:t>I think we needed b</w:t>
+            </w:r>
+            <w:r>
+              <w:t xml:space="preserve">etter project management </w:t>
+            </w:r>
+            <w:r>
+              <w:t>on our tasks because we didn’t see the big picture of how the 12 weeks should go. I think we could’ve planned our presentations better by starting it at the start of the sprint and not crunch to the last minute. This would have made it a lot</w:t>
+            </w:r>
             <w:r>
               <w:t xml:space="preserve"> </w:t>
             </w:r>
             <w:r>
-              <w:t>before it came to T</w:t>
-            </w:r>
-            <w:r>
-              <w:t>u</w:t>
-            </w:r>
-            <w:r>
-              <w:t xml:space="preserve">esday by doing more jam work together. However, we had to adapt to everyone’s weekly plans and schedule and that’s what stopped us for jam work. If we did more jam work, we would have our weekly tasks on our sprint completed quicker. I think what needed every week was access to the latest build, so we could do individual play testing talk about it in future meetings. I think at the start, for us designers, when thinking about the theme should’ve had a up to date prototype with place holders so that we could have made more iterations of our themes. </w:t>
-            </w:r>
-            <w:r>
-              <w:t xml:space="preserve">We took too long on our theme iterations when we could just use place holders to play test and experiment more with game mechanics. </w:t>
-            </w:r>
-            <w:r>
-              <w:t>I think we needed b</w:t>
-            </w:r>
-            <w:r>
-              <w:t xml:space="preserve">etter project management </w:t>
-            </w:r>
-            <w:r>
-              <w:t>on our tasks because we didn’t see the big picture of how the 12 weeks should go. I think we could’ve planned our presentations better by starting it at the start of the sprint and not crunch to the last minute. This would have made it a lot</w:t>
-            </w:r>
-            <w:r>
-              <w:t xml:space="preserve"> </w:t>
-            </w:r>
-            <w:r>
               <w:t xml:space="preserve">easier for the team on the day of the pitches. </w:t>
+            </w:r>
+            <w:r>
+              <w:t xml:space="preserve">I also think we needed better project management when it came to time. For </w:t>
+            </w:r>
+            <w:proofErr w:type="gramStart"/>
+            <w:r>
+              <w:t>the majority of</w:t>
+            </w:r>
+            <w:proofErr w:type="gramEnd"/>
+            <w:r>
+              <w:t xml:space="preserve"> the project, we did have good time management, there would be days where we could do things on a whim and get away with it but as we got to Easter everything changed. I had to work on a big animation task which I thought would be segmented throughout the following weeks. I completed the sprint for that week at the start of Easter but as the weeks went by, the sprints weren’t renewed, and nothing happened for the whole of Easter. During this, I did panic due to my work load and emailed my project manager twice, both separate times. Firstly, I asked him why the sprint wasn’t renewed, and he had said that no work really gets done during Easter and that I shouldn’t worry. The next time I emailed him was if he can talk to the designers to help me with this animation task because I have less time and deadlines are coming close. I got told that it was unnecessary. I ended up having to crunch on those animations and in the end, they weren’t used in our game because there was no time to implement them. I was </w:t>
+            </w:r>
+            <w:proofErr w:type="gramStart"/>
+            <w:r>
+              <w:t>really disappointed</w:t>
+            </w:r>
+            <w:proofErr w:type="gramEnd"/>
+            <w:r>
+              <w:t xml:space="preserve"> because it made things so much harder to complete whilst trying to also complete my assignment. Over scoping and time management are the improvements we needed the most. </w:t>
             </w:r>
           </w:p>
           <w:p/>
@@ -426,6 +448,7 @@
           </w:tcPr>
           <w:p>
             <w:r>
+              <w:lastRenderedPageBreak/>
               <w:t>What do you think of your own contribution to the project?</w:t>
             </w:r>
           </w:p>
@@ -441,13 +464,11 @@
             <w:r>
               <w:t xml:space="preserve">contributed well in the group project and I know there are things that I can improve on, but I feel like I did put a lot of effort and time to make sure that I always did my part for the group. After Easter, my work did falter because the tasks on </w:t>
             </w:r>
-            <w:proofErr w:type="spellStart"/>
-            <w:r>
-              <w:t>jira</w:t>
-            </w:r>
-            <w:proofErr w:type="spellEnd"/>
-            <w:r>
-              <w:t xml:space="preserve">, during Easter, was at a halt and it broke the routine that I was working with so work can be consistent. It made it difficult to adjust back as I was focused on my assignments which took up a lot of my time, making it more difficult to make time for the group project work. I also had a very over scoped tasks which were the animations and I feel like we as a team could have improved by </w:t>
+            <w:r>
+              <w:t>J</w:t>
+            </w:r>
+            <w:r>
+              <w:t xml:space="preserve">ira, during Easter, was at a halt and it broke the routine that I was working with so work can be consistent. It made it difficult to adjust back as I was focused on my assignments which took up a lot of my time, making it more difficult to make time for the group project work. I also had a very over scoped tasks which were the animations and I feel like we as a team could have improved by </w:t>
             </w:r>
             <w:proofErr w:type="gramStart"/>
             <w:r>
@@ -476,7 +497,6 @@
           <w:p/>
           <w:p>
             <w:r>
-              <w:lastRenderedPageBreak/>
               <w:t>I think I took to</w:t>
             </w:r>
             <w:r>
@@ -516,6 +536,22 @@
             </w:r>
           </w:p>
           <w:p/>
+          <w:p>
+            <w:r>
+              <w:t xml:space="preserve">I always made sure to email and communicate to my team </w:t>
+            </w:r>
+            <w:proofErr w:type="gramStart"/>
+            <w:r>
+              <w:t>just</w:t>
+            </w:r>
+            <w:proofErr w:type="gramEnd"/>
+            <w:r>
+              <w:t xml:space="preserve"> so we can be consistent and at times, I did find myself having to </w:t>
+            </w:r>
+            <w:r>
+              <w:t xml:space="preserve">do some project management tasks, like making sure what tasks people can do for the sprints on Jira, just so I knew what stage the game is at, but that only made me know, how far the designers were on their work, compared to the progress of our game. </w:t>
+            </w:r>
+          </w:p>
           <w:p/>
         </w:tc>
       </w:tr>
@@ -534,7 +570,6 @@
               <w:rPr>
                 <w:b/>
               </w:rPr>
-              <w:lastRenderedPageBreak/>
               <w:t>OVERVIEW</w:t>
             </w:r>
           </w:p>
@@ -640,6 +675,7 @@
           </w:p>
           <w:p>
             <w:r>
+              <w:lastRenderedPageBreak/>
               <w:t xml:space="preserve">Plan presentation pitches early so </w:t>
             </w:r>
             <w:r>
@@ -681,8 +717,6 @@
             <w:r>
               <w:t>.</w:t>
             </w:r>
-            <w:bookmarkStart w:id="0" w:name="_GoBack"/>
-            <w:bookmarkEnd w:id="0"/>
           </w:p>
           <w:p/>
           <w:p/>

</xml_diff>